<commit_message>
More Black Box Tests added, generated javadoc HTML
</commit_message>
<xml_diff>
--- a/PackScheduler/project_docs/CSC216_L2_BBTP.docx
+++ b/PackScheduler/project_docs/CSC216_L2_BBTP.docx
@@ -1,6 +1,6 @@
 
 <file path=word/document.xml><?xml version="1.0" encoding="utf-8"?>
-<w:document xmlns:wpc="http://schemas.microsoft.com/office/word/2010/wordprocessingCanvas" xmlns:mc="http://schemas.openxmlformats.org/markup-compatibility/2006" xmlns:o="urn:schemas-microsoft-com:office:office" xmlns:r="http://schemas.openxmlformats.org/officeDocument/2006/relationships" xmlns:m="http://schemas.openxmlformats.org/officeDocument/2006/math" xmlns:v="urn:schemas-microsoft-com:vml" xmlns:wp14="http://schemas.microsoft.com/office/word/2010/wordprocessingDrawing" xmlns:wp="http://schemas.openxmlformats.org/drawingml/2006/wordprocessingDrawing" xmlns:w10="urn:schemas-microsoft-com:office:word" xmlns:w="http://schemas.openxmlformats.org/wordprocessingml/2006/main" xmlns:w14="http://schemas.microsoft.com/office/word/2010/wordml" xmlns:w15="http://schemas.microsoft.com/office/word/2012/wordml" xmlns:wpg="http://schemas.microsoft.com/office/word/2010/wordprocessingGroup" xmlns:wpi="http://schemas.microsoft.com/office/word/2010/wordprocessingInk" xmlns:wne="http://schemas.microsoft.com/office/word/2006/wordml" xmlns:wps="http://schemas.microsoft.com/office/word/2010/wordprocessingShape" mc:Ignorable="w14 w15 wp14">
+<w:document xmlns:wpc="http://schemas.microsoft.com/office/word/2010/wordprocessingCanvas" xmlns:cx="http://schemas.microsoft.com/office/drawing/2014/chartex" xmlns:cx1="http://schemas.microsoft.com/office/drawing/2015/9/8/chartex" xmlns:cx2="http://schemas.microsoft.com/office/drawing/2015/10/21/chartex" xmlns:mc="http://schemas.openxmlformats.org/markup-compatibility/2006" xmlns:o="urn:schemas-microsoft-com:office:office" xmlns:r="http://schemas.openxmlformats.org/officeDocument/2006/relationships" xmlns:m="http://schemas.openxmlformats.org/officeDocument/2006/math" xmlns:v="urn:schemas-microsoft-com:vml" xmlns:wp14="http://schemas.microsoft.com/office/word/2010/wordprocessingDrawing" xmlns:wp="http://schemas.openxmlformats.org/drawingml/2006/wordprocessingDrawing" xmlns:w10="urn:schemas-microsoft-com:office:word" xmlns:w="http://schemas.openxmlformats.org/wordprocessingml/2006/main" xmlns:w14="http://schemas.microsoft.com/office/word/2010/wordml" xmlns:w15="http://schemas.microsoft.com/office/word/2012/wordml" xmlns:w16se="http://schemas.microsoft.com/office/word/2015/wordml/symex" xmlns:wpg="http://schemas.microsoft.com/office/word/2010/wordprocessingGroup" xmlns:wpi="http://schemas.microsoft.com/office/word/2010/wordprocessingInk" xmlns:wne="http://schemas.microsoft.com/office/word/2006/wordml" xmlns:wps="http://schemas.microsoft.com/office/word/2010/wordprocessingShape" mc:Ignorable="w14 w15 w16se wp14">
   <w:background w:color="FFFFFF"/>
   <w:body>
     <w:p>
@@ -239,10 +239,7 @@
               <w:spacing w:line="240" w:lineRule="auto"/>
             </w:pPr>
             <w:r>
-              <w:t>P</w:t>
-            </w:r>
-            <w:r>
-              <w:t xml:space="preserve">reconditions: </w:t>
+              <w:t xml:space="preserve">Preconditions: </w:t>
             </w:r>
             <w:r>
               <w:t>None</w:t>
@@ -264,10 +261,7 @@
             </w:r>
             <w:proofErr w:type="spellStart"/>
             <w:r>
-              <w:t>PackScheduler</w:t>
-            </w:r>
-            <w:r>
-              <w:t>GUI</w:t>
+              <w:t>PackSchedulerGUI</w:t>
             </w:r>
             <w:proofErr w:type="spellEnd"/>
             <w:r>
@@ -523,13 +517,7 @@
             </w:pPr>
             <w:r>
               <w:lastRenderedPageBreak/>
-              <w:t>Test 3</w:t>
-            </w:r>
-            <w:r>
-              <w:t xml:space="preserve">: </w:t>
-            </w:r>
-            <w:r>
-              <w:t>Load file that does not exist</w:t>
+              <w:t>Test 3: Load file that does not exist</w:t>
             </w:r>
           </w:p>
         </w:tc>
@@ -924,7 +912,15 @@
               <w:spacing w:line="240" w:lineRule="auto"/>
             </w:pPr>
             <w:r>
-              <w:t xml:space="preserve">Fill in fields for student info with James, Ticatic, </w:t>
+              <w:t xml:space="preserve">Fill in fields for student info with James, </w:t>
+            </w:r>
+            <w:proofErr w:type="spellStart"/>
+            <w:r>
+              <w:t>Ticatic</w:t>
+            </w:r>
+            <w:proofErr w:type="spellEnd"/>
+            <w:r>
+              <w:t xml:space="preserve">, </w:t>
             </w:r>
             <w:proofErr w:type="spellStart"/>
             <w:r>
@@ -1005,10 +1001,7 @@
               <w:spacing w:line="240" w:lineRule="auto"/>
             </w:pPr>
             <w:r>
-              <w:t>Test 5</w:t>
-            </w:r>
-            <w:r>
-              <w:t>:</w:t>
+              <w:t>Test 5:</w:t>
             </w:r>
           </w:p>
           <w:p>
@@ -1037,10 +1030,7 @@
               <w:spacing w:line="240" w:lineRule="auto"/>
             </w:pPr>
             <w:r>
-              <w:t xml:space="preserve">Preconditions: </w:t>
-            </w:r>
-            <w:r>
-              <w:t>Test 4</w:t>
+              <w:t>Preconditions: Test 4</w:t>
             </w:r>
           </w:p>
           <w:p>
@@ -1111,7 +1101,15 @@
               <w:spacing w:line="240" w:lineRule="auto"/>
             </w:pPr>
             <w:r>
-              <w:t xml:space="preserve">James, Ticatic, </w:t>
+              <w:t xml:space="preserve">James, </w:t>
+            </w:r>
+            <w:proofErr w:type="spellStart"/>
+            <w:r>
+              <w:t>Ticatic</w:t>
+            </w:r>
+            <w:proofErr w:type="spellEnd"/>
+            <w:r>
+              <w:t xml:space="preserve">, </w:t>
             </w:r>
             <w:proofErr w:type="spellStart"/>
             <w:r>
@@ -1137,12 +1135,7 @@
             </w:r>
             <w:proofErr w:type="spellStart"/>
             <w:r>
-              <w:t>Lÿ</w:t>
-            </w:r>
-            <w:bookmarkStart w:id="2" w:name="_GoBack"/>
-            <w:bookmarkEnd w:id="2"/>
-            <w:r>
-              <w:t>ŸË</w:t>
+              <w:t>LÿŸË</w:t>
             </w:r>
             <w:proofErr w:type="spellEnd"/>
             <w:r>
@@ -1178,7 +1171,15 @@
               <w:spacing w:line="240" w:lineRule="auto"/>
             </w:pPr>
             <w:r>
-              <w:t xml:space="preserve">James, Ticatic, </w:t>
+              <w:t xml:space="preserve">James, </w:t>
+            </w:r>
+            <w:proofErr w:type="spellStart"/>
+            <w:r>
+              <w:t>Ticatic</w:t>
+            </w:r>
+            <w:proofErr w:type="spellEnd"/>
+            <w:r>
+              <w:t xml:space="preserve">, </w:t>
             </w:r>
             <w:proofErr w:type="spellStart"/>
             <w:r>
@@ -1231,10 +1232,7 @@
             </w:pPr>
             <w:r>
               <w:lastRenderedPageBreak/>
-              <w:t>Test 6</w:t>
-            </w:r>
-            <w:r>
-              <w:t>:</w:t>
+              <w:t>Test 6:</w:t>
             </w:r>
           </w:p>
           <w:p>
@@ -1307,7 +1305,15 @@
               <w:spacing w:line="240" w:lineRule="auto"/>
             </w:pPr>
             <w:r>
-              <w:t xml:space="preserve">Fill in fields for student info with James, Ticatic, </w:t>
+              <w:t xml:space="preserve">Fill in fields for student info with James, </w:t>
+            </w:r>
+            <w:proofErr w:type="spellStart"/>
+            <w:r>
+              <w:t>Ticatic</w:t>
+            </w:r>
+            <w:proofErr w:type="spellEnd"/>
+            <w:r>
+              <w:t xml:space="preserve">, </w:t>
             </w:r>
             <w:proofErr w:type="spellStart"/>
             <w:r>
@@ -1330,10 +1336,7 @@
             </w:r>
             <w:proofErr w:type="spellStart"/>
             <w:r>
-              <w:t>new</w:t>
-            </w:r>
-            <w:r>
-              <w:t>password</w:t>
+              <w:t>newpassword</w:t>
             </w:r>
             <w:proofErr w:type="spellEnd"/>
             <w:r>
@@ -1380,8 +1383,547 @@
               <w:t>Error message saying “passwords do not much” pops up</w:t>
             </w:r>
           </w:p>
+          <w:p>
+            <w:pPr>
+              <w:widowControl w:val="0"/>
+              <w:spacing w:line="240" w:lineRule="auto"/>
+            </w:pPr>
+          </w:p>
+          <w:p>
+            <w:pPr>
+              <w:widowControl w:val="0"/>
+              <w:spacing w:line="240" w:lineRule="auto"/>
+            </w:pPr>
+          </w:p>
+          <w:p>
+            <w:pPr>
+              <w:widowControl w:val="0"/>
+              <w:spacing w:line="240" w:lineRule="auto"/>
+            </w:pPr>
+          </w:p>
+          <w:p>
+            <w:pPr>
+              <w:widowControl w:val="0"/>
+              <w:spacing w:line="240" w:lineRule="auto"/>
+            </w:pPr>
+          </w:p>
+          <w:p>
+            <w:pPr>
+              <w:widowControl w:val="0"/>
+              <w:spacing w:line="240" w:lineRule="auto"/>
+            </w:pPr>
+          </w:p>
         </w:tc>
       </w:tr>
+      <w:tr>
+        <w:tc>
+          <w:tcPr>
+            <w:tcW w:w="1185" w:type="dxa"/>
+            <w:tcMar>
+              <w:top w:w="100" w:type="dxa"/>
+              <w:left w:w="100" w:type="dxa"/>
+              <w:bottom w:w="100" w:type="dxa"/>
+              <w:right w:w="100" w:type="dxa"/>
+            </w:tcMar>
+          </w:tcPr>
+          <w:p>
+            <w:pPr>
+              <w:widowControl w:val="0"/>
+              <w:spacing w:line="240" w:lineRule="auto"/>
+            </w:pPr>
+            <w:r>
+              <w:t>Test 7:</w:t>
+            </w:r>
+          </w:p>
+          <w:p>
+            <w:pPr>
+              <w:widowControl w:val="0"/>
+              <w:spacing w:line="240" w:lineRule="auto"/>
+            </w:pPr>
+            <w:r>
+              <w:t>Add student</w:t>
+            </w:r>
+          </w:p>
+          <w:p>
+            <w:pPr>
+              <w:widowControl w:val="0"/>
+              <w:spacing w:line="240" w:lineRule="auto"/>
+            </w:pPr>
+            <w:r>
+              <w:t>Invalid first name</w:t>
+            </w:r>
+          </w:p>
+        </w:tc>
+        <w:tc>
+          <w:tcPr>
+            <w:tcW w:w="5280" w:type="dxa"/>
+            <w:tcMar>
+              <w:top w:w="100" w:type="dxa"/>
+              <w:left w:w="100" w:type="dxa"/>
+              <w:bottom w:w="100" w:type="dxa"/>
+              <w:right w:w="100" w:type="dxa"/>
+            </w:tcMar>
+          </w:tcPr>
+          <w:p>
+            <w:pPr>
+              <w:widowControl w:val="0"/>
+              <w:spacing w:line="240" w:lineRule="auto"/>
+            </w:pPr>
+            <w:r>
+              <w:softHyphen/>
+              <w:t xml:space="preserve"> </w:t>
+            </w:r>
+            <w:r>
+              <w:t xml:space="preserve">Run </w:t>
+            </w:r>
+            <w:proofErr w:type="spellStart"/>
+            <w:r>
+              <w:t>PackSchedulerGUI</w:t>
+            </w:r>
+            <w:proofErr w:type="spellEnd"/>
+            <w:r>
+              <w:t>.</w:t>
+            </w:r>
+          </w:p>
+          <w:p>
+            <w:pPr>
+              <w:widowControl w:val="0"/>
+              <w:spacing w:line="240" w:lineRule="auto"/>
+            </w:pPr>
+          </w:p>
+          <w:p>
+            <w:pPr>
+              <w:widowControl w:val="0"/>
+              <w:spacing w:line="240" w:lineRule="auto"/>
+            </w:pPr>
+            <w:r>
+              <w:t xml:space="preserve">Leave field for first name empty.  Fill in rest of fields with Board, </w:t>
+            </w:r>
+            <w:proofErr w:type="spellStart"/>
+            <w:r>
+              <w:t>ndboard</w:t>
+            </w:r>
+            <w:proofErr w:type="spellEnd"/>
+            <w:r>
+              <w:t xml:space="preserve">, </w:t>
+            </w:r>
+            <w:hyperlink r:id="rId9" w:history="1">
+              <w:r>
+                <w:rPr>
+                  <w:rStyle w:val="Hyperlink"/>
+                </w:rPr>
+                <w:t>ndboard@ncsu.edu</w:t>
+              </w:r>
+            </w:hyperlink>
+            <w:r>
+              <w:t>, password, password, 14</w:t>
+            </w:r>
+          </w:p>
+        </w:tc>
+        <w:tc>
+          <w:tcPr>
+            <w:tcW w:w="3255" w:type="dxa"/>
+            <w:tcMar>
+              <w:top w:w="100" w:type="dxa"/>
+              <w:left w:w="100" w:type="dxa"/>
+              <w:bottom w:w="100" w:type="dxa"/>
+              <w:right w:w="100" w:type="dxa"/>
+            </w:tcMar>
+          </w:tcPr>
+          <w:p>
+            <w:pPr>
+              <w:widowControl w:val="0"/>
+              <w:spacing w:line="240" w:lineRule="auto"/>
+            </w:pPr>
+            <w:r>
+              <w:t>Error message saying “Invalid first name”</w:t>
+            </w:r>
+          </w:p>
+        </w:tc>
+        <w:tc>
+          <w:tcPr>
+            <w:tcW w:w="3240" w:type="dxa"/>
+            <w:tcMar>
+              <w:top w:w="100" w:type="dxa"/>
+              <w:left w:w="100" w:type="dxa"/>
+              <w:bottom w:w="100" w:type="dxa"/>
+              <w:right w:w="100" w:type="dxa"/>
+            </w:tcMar>
+          </w:tcPr>
+          <w:p>
+            <w:pPr>
+              <w:widowControl w:val="0"/>
+              <w:spacing w:line="240" w:lineRule="auto"/>
+            </w:pPr>
+            <w:r>
+              <w:t>Error message saying “Invalid first name”</w:t>
+            </w:r>
+          </w:p>
+        </w:tc>
+      </w:tr>
+      <w:tr>
+        <w:tc>
+          <w:tcPr>
+            <w:tcW w:w="1185" w:type="dxa"/>
+            <w:tcMar>
+              <w:top w:w="100" w:type="dxa"/>
+              <w:left w:w="100" w:type="dxa"/>
+              <w:bottom w:w="100" w:type="dxa"/>
+              <w:right w:w="100" w:type="dxa"/>
+            </w:tcMar>
+          </w:tcPr>
+          <w:p>
+            <w:pPr>
+              <w:widowControl w:val="0"/>
+              <w:spacing w:line="240" w:lineRule="auto"/>
+            </w:pPr>
+            <w:r>
+              <w:t>Test 8:</w:t>
+            </w:r>
+          </w:p>
+          <w:p>
+            <w:pPr>
+              <w:widowControl w:val="0"/>
+              <w:spacing w:line="240" w:lineRule="auto"/>
+            </w:pPr>
+            <w:r>
+              <w:t>Remove student from Student Directory</w:t>
+            </w:r>
+          </w:p>
+        </w:tc>
+        <w:tc>
+          <w:tcPr>
+            <w:tcW w:w="5280" w:type="dxa"/>
+            <w:tcMar>
+              <w:top w:w="100" w:type="dxa"/>
+              <w:left w:w="100" w:type="dxa"/>
+              <w:bottom w:w="100" w:type="dxa"/>
+              <w:right w:w="100" w:type="dxa"/>
+            </w:tcMar>
+          </w:tcPr>
+          <w:p>
+            <w:pPr>
+              <w:widowControl w:val="0"/>
+              <w:spacing w:line="240" w:lineRule="auto"/>
+            </w:pPr>
+            <w:r>
+              <w:t>Preconditions: Test 4</w:t>
+            </w:r>
+          </w:p>
+          <w:p>
+            <w:pPr>
+              <w:widowControl w:val="0"/>
+              <w:spacing w:line="240" w:lineRule="auto"/>
+            </w:pPr>
+          </w:p>
+          <w:p>
+            <w:pPr>
+              <w:widowControl w:val="0"/>
+              <w:spacing w:line="240" w:lineRule="auto"/>
+            </w:pPr>
+            <w:r>
+              <w:t xml:space="preserve">Select King, </w:t>
+            </w:r>
+            <w:proofErr w:type="spellStart"/>
+            <w:r>
+              <w:t>Zahir</w:t>
+            </w:r>
+            <w:proofErr w:type="spellEnd"/>
+            <w:r>
+              <w:t xml:space="preserve"> under Student Directory</w:t>
+            </w:r>
+          </w:p>
+          <w:p>
+            <w:pPr>
+              <w:widowControl w:val="0"/>
+              <w:spacing w:line="240" w:lineRule="auto"/>
+            </w:pPr>
+          </w:p>
+          <w:p>
+            <w:pPr>
+              <w:widowControl w:val="0"/>
+              <w:spacing w:line="240" w:lineRule="auto"/>
+            </w:pPr>
+            <w:r>
+              <w:t>Click “remove student”</w:t>
+            </w:r>
+          </w:p>
+          <w:p>
+            <w:pPr>
+              <w:widowControl w:val="0"/>
+              <w:spacing w:line="240" w:lineRule="auto"/>
+            </w:pPr>
+          </w:p>
+          <w:p>
+            <w:pPr>
+              <w:widowControl w:val="0"/>
+              <w:spacing w:line="240" w:lineRule="auto"/>
+            </w:pPr>
+            <w:r>
+              <w:rPr>
+                <w:i/>
+              </w:rPr>
+              <w:t>Check results</w:t>
+            </w:r>
+          </w:p>
+        </w:tc>
+        <w:tc>
+          <w:tcPr>
+            <w:tcW w:w="3255" w:type="dxa"/>
+            <w:tcMar>
+              <w:top w:w="100" w:type="dxa"/>
+              <w:left w:w="100" w:type="dxa"/>
+              <w:bottom w:w="100" w:type="dxa"/>
+              <w:right w:w="100" w:type="dxa"/>
+            </w:tcMar>
+          </w:tcPr>
+          <w:p>
+            <w:pPr>
+              <w:widowControl w:val="0"/>
+              <w:spacing w:line="240" w:lineRule="auto"/>
+            </w:pPr>
+            <w:r>
+              <w:t>The Student Directory is empty</w:t>
+            </w:r>
+          </w:p>
+        </w:tc>
+        <w:tc>
+          <w:tcPr>
+            <w:tcW w:w="3240" w:type="dxa"/>
+            <w:tcMar>
+              <w:top w:w="100" w:type="dxa"/>
+              <w:left w:w="100" w:type="dxa"/>
+              <w:bottom w:w="100" w:type="dxa"/>
+              <w:right w:w="100" w:type="dxa"/>
+            </w:tcMar>
+          </w:tcPr>
+          <w:p>
+            <w:pPr>
+              <w:widowControl w:val="0"/>
+              <w:spacing w:line="240" w:lineRule="auto"/>
+            </w:pPr>
+            <w:r>
+              <w:t>The Student Directory is empty</w:t>
+            </w:r>
+          </w:p>
+        </w:tc>
+      </w:tr>
+      <w:tr>
+        <w:tc>
+          <w:tcPr>
+            <w:tcW w:w="1185" w:type="dxa"/>
+            <w:tcMar>
+              <w:top w:w="100" w:type="dxa"/>
+              <w:left w:w="100" w:type="dxa"/>
+              <w:bottom w:w="100" w:type="dxa"/>
+              <w:right w:w="100" w:type="dxa"/>
+            </w:tcMar>
+          </w:tcPr>
+          <w:p>
+            <w:pPr>
+              <w:widowControl w:val="0"/>
+              <w:spacing w:line="240" w:lineRule="auto"/>
+            </w:pPr>
+            <w:r>
+              <w:t>Test 9: Remove Student with none selected</w:t>
+            </w:r>
+          </w:p>
+        </w:tc>
+        <w:tc>
+          <w:tcPr>
+            <w:tcW w:w="5280" w:type="dxa"/>
+            <w:tcMar>
+              <w:top w:w="100" w:type="dxa"/>
+              <w:left w:w="100" w:type="dxa"/>
+              <w:bottom w:w="100" w:type="dxa"/>
+              <w:right w:w="100" w:type="dxa"/>
+            </w:tcMar>
+          </w:tcPr>
+          <w:p>
+            <w:pPr>
+              <w:widowControl w:val="0"/>
+              <w:spacing w:line="240" w:lineRule="auto"/>
+            </w:pPr>
+            <w:r>
+              <w:t>Preconditions: None</w:t>
+            </w:r>
+          </w:p>
+          <w:p>
+            <w:pPr>
+              <w:widowControl w:val="0"/>
+              <w:spacing w:line="240" w:lineRule="auto"/>
+            </w:pPr>
+          </w:p>
+          <w:p>
+            <w:pPr>
+              <w:widowControl w:val="0"/>
+              <w:spacing w:line="240" w:lineRule="auto"/>
+            </w:pPr>
+            <w:r>
+              <w:t xml:space="preserve">Run </w:t>
+            </w:r>
+            <w:proofErr w:type="spellStart"/>
+            <w:r>
+              <w:t>PackSchedulerGUI</w:t>
+            </w:r>
+            <w:proofErr w:type="spellEnd"/>
+            <w:r>
+              <w:t>.</w:t>
+            </w:r>
+          </w:p>
+          <w:p>
+            <w:pPr>
+              <w:widowControl w:val="0"/>
+              <w:spacing w:line="240" w:lineRule="auto"/>
+            </w:pPr>
+          </w:p>
+          <w:p>
+            <w:pPr>
+              <w:widowControl w:val="0"/>
+              <w:spacing w:line="240" w:lineRule="auto"/>
+            </w:pPr>
+            <w:r>
+              <w:t>Make sure the Student Directory is empty</w:t>
+            </w:r>
+          </w:p>
+          <w:p>
+            <w:pPr>
+              <w:widowControl w:val="0"/>
+              <w:spacing w:line="240" w:lineRule="auto"/>
+            </w:pPr>
+          </w:p>
+          <w:p>
+            <w:pPr>
+              <w:widowControl w:val="0"/>
+              <w:spacing w:line="240" w:lineRule="auto"/>
+            </w:pPr>
+            <w:r>
+              <w:rPr>
+                <w:i/>
+              </w:rPr>
+              <w:t>Check results</w:t>
+            </w:r>
+          </w:p>
+          <w:p>
+            <w:pPr>
+              <w:widowControl w:val="0"/>
+              <w:spacing w:line="240" w:lineRule="auto"/>
+            </w:pPr>
+          </w:p>
+        </w:tc>
+        <w:tc>
+          <w:tcPr>
+            <w:tcW w:w="3255" w:type="dxa"/>
+            <w:tcMar>
+              <w:top w:w="100" w:type="dxa"/>
+              <w:left w:w="100" w:type="dxa"/>
+              <w:bottom w:w="100" w:type="dxa"/>
+              <w:right w:w="100" w:type="dxa"/>
+            </w:tcMar>
+          </w:tcPr>
+          <w:p>
+            <w:pPr>
+              <w:widowControl w:val="0"/>
+              <w:spacing w:line="240" w:lineRule="auto"/>
+            </w:pPr>
+            <w:r>
+              <w:t>Error message saying “No student selected.”</w:t>
+            </w:r>
+          </w:p>
+        </w:tc>
+        <w:tc>
+          <w:tcPr>
+            <w:tcW w:w="3240" w:type="dxa"/>
+            <w:tcMar>
+              <w:top w:w="100" w:type="dxa"/>
+              <w:left w:w="100" w:type="dxa"/>
+              <w:bottom w:w="100" w:type="dxa"/>
+              <w:right w:w="100" w:type="dxa"/>
+            </w:tcMar>
+          </w:tcPr>
+          <w:p>
+            <w:pPr>
+              <w:widowControl w:val="0"/>
+              <w:spacing w:line="240" w:lineRule="auto"/>
+            </w:pPr>
+            <w:r>
+              <w:t>Error message saying “No student selected.”</w:t>
+            </w:r>
+          </w:p>
+        </w:tc>
+      </w:tr>
+      <w:tr>
+        <w:tc>
+          <w:tcPr>
+            <w:tcW w:w="1185" w:type="dxa"/>
+            <w:tcMar>
+              <w:top w:w="100" w:type="dxa"/>
+              <w:left w:w="100" w:type="dxa"/>
+              <w:bottom w:w="100" w:type="dxa"/>
+              <w:right w:w="100" w:type="dxa"/>
+            </w:tcMar>
+          </w:tcPr>
+          <w:p>
+            <w:pPr>
+              <w:widowControl w:val="0"/>
+              <w:spacing w:line="240" w:lineRule="auto"/>
+            </w:pPr>
+            <w:bookmarkStart w:id="2" w:name="_GoBack"/>
+          </w:p>
+        </w:tc>
+        <w:tc>
+          <w:tcPr>
+            <w:tcW w:w="5280" w:type="dxa"/>
+            <w:tcMar>
+              <w:top w:w="100" w:type="dxa"/>
+              <w:left w:w="100" w:type="dxa"/>
+              <w:bottom w:w="100" w:type="dxa"/>
+              <w:right w:w="100" w:type="dxa"/>
+            </w:tcMar>
+          </w:tcPr>
+          <w:p>
+            <w:pPr>
+              <w:widowControl w:val="0"/>
+              <w:spacing w:line="240" w:lineRule="auto"/>
+            </w:pPr>
+          </w:p>
+        </w:tc>
+        <w:tc>
+          <w:tcPr>
+            <w:tcW w:w="3255" w:type="dxa"/>
+            <w:tcMar>
+              <w:top w:w="100" w:type="dxa"/>
+              <w:left w:w="100" w:type="dxa"/>
+              <w:bottom w:w="100" w:type="dxa"/>
+              <w:right w:w="100" w:type="dxa"/>
+            </w:tcMar>
+          </w:tcPr>
+          <w:p>
+            <w:pPr>
+              <w:widowControl w:val="0"/>
+              <w:spacing w:line="240" w:lineRule="auto"/>
+            </w:pPr>
+          </w:p>
+        </w:tc>
+        <w:tc>
+          <w:tcPr>
+            <w:tcW w:w="3240" w:type="dxa"/>
+            <w:tcMar>
+              <w:top w:w="100" w:type="dxa"/>
+              <w:left w:w="100" w:type="dxa"/>
+              <w:bottom w:w="100" w:type="dxa"/>
+              <w:right w:w="100" w:type="dxa"/>
+            </w:tcMar>
+          </w:tcPr>
+          <w:p>
+            <w:pPr>
+              <w:widowControl w:val="0"/>
+              <w:spacing w:line="240" w:lineRule="auto"/>
+            </w:pPr>
+          </w:p>
+        </w:tc>
+      </w:tr>
+      <w:bookmarkEnd w:id="2"/>
     </w:tbl>
     <w:p/>
     <w:sectPr>
@@ -1395,7 +1937,7 @@
 </file>
 
 <file path=word/numbering.xml><?xml version="1.0" encoding="utf-8"?>
-<w:numbering xmlns:wpc="http://schemas.microsoft.com/office/word/2010/wordprocessingCanvas" xmlns:mc="http://schemas.openxmlformats.org/markup-compatibility/2006" xmlns:o="urn:schemas-microsoft-com:office:office" xmlns:r="http://schemas.openxmlformats.org/officeDocument/2006/relationships" xmlns:m="http://schemas.openxmlformats.org/officeDocument/2006/math" xmlns:v="urn:schemas-microsoft-com:vml" xmlns:wp14="http://schemas.microsoft.com/office/word/2010/wordprocessingDrawing" xmlns:wp="http://schemas.openxmlformats.org/drawingml/2006/wordprocessingDrawing" xmlns:w10="urn:schemas-microsoft-com:office:word" xmlns:w="http://schemas.openxmlformats.org/wordprocessingml/2006/main" xmlns:w14="http://schemas.microsoft.com/office/word/2010/wordml" xmlns:w15="http://schemas.microsoft.com/office/word/2012/wordml" xmlns:wpg="http://schemas.microsoft.com/office/word/2010/wordprocessingGroup" xmlns:wpi="http://schemas.microsoft.com/office/word/2010/wordprocessingInk" xmlns:wne="http://schemas.microsoft.com/office/word/2006/wordml" xmlns:wps="http://schemas.microsoft.com/office/word/2010/wordprocessingShape" mc:Ignorable="w14 w15 wp14">
+<w:numbering xmlns:wpc="http://schemas.microsoft.com/office/word/2010/wordprocessingCanvas" xmlns:cx="http://schemas.microsoft.com/office/drawing/2014/chartex" xmlns:cx1="http://schemas.microsoft.com/office/drawing/2015/9/8/chartex" xmlns:cx2="http://schemas.microsoft.com/office/drawing/2015/10/21/chartex" xmlns:mc="http://schemas.openxmlformats.org/markup-compatibility/2006" xmlns:o="urn:schemas-microsoft-com:office:office" xmlns:r="http://schemas.openxmlformats.org/officeDocument/2006/relationships" xmlns:m="http://schemas.openxmlformats.org/officeDocument/2006/math" xmlns:v="urn:schemas-microsoft-com:vml" xmlns:wp14="http://schemas.microsoft.com/office/word/2010/wordprocessingDrawing" xmlns:wp="http://schemas.openxmlformats.org/drawingml/2006/wordprocessingDrawing" xmlns:w10="urn:schemas-microsoft-com:office:word" xmlns:w="http://schemas.openxmlformats.org/wordprocessingml/2006/main" xmlns:w14="http://schemas.microsoft.com/office/word/2010/wordml" xmlns:w15="http://schemas.microsoft.com/office/word/2012/wordml" xmlns:w16se="http://schemas.microsoft.com/office/word/2015/wordml/symex" xmlns:wpg="http://schemas.microsoft.com/office/word/2010/wordprocessingGroup" xmlns:wpi="http://schemas.microsoft.com/office/word/2010/wordprocessingInk" xmlns:wne="http://schemas.microsoft.com/office/word/2006/wordml" xmlns:wps="http://schemas.microsoft.com/office/word/2010/wordprocessingShape" mc:Ignorable="w14 w15 w16se wp14">
   <w:abstractNum w:abstractNumId="0" w15:restartNumberingAfterBreak="0">
     <w:nsid w:val="56CD380B"/>
     <w:multiLevelType w:val="multilevel"/>
@@ -1516,7 +2058,7 @@
 </file>
 
 <file path=word/styles.xml><?xml version="1.0" encoding="utf-8"?>
-<w:styles xmlns:mc="http://schemas.openxmlformats.org/markup-compatibility/2006" xmlns:r="http://schemas.openxmlformats.org/officeDocument/2006/relationships" xmlns:w="http://schemas.openxmlformats.org/wordprocessingml/2006/main" xmlns:w14="http://schemas.microsoft.com/office/word/2010/wordml" xmlns:w15="http://schemas.microsoft.com/office/word/2012/wordml" mc:Ignorable="w14 w15">
+<w:styles xmlns:mc="http://schemas.openxmlformats.org/markup-compatibility/2006" xmlns:r="http://schemas.openxmlformats.org/officeDocument/2006/relationships" xmlns:w="http://schemas.openxmlformats.org/wordprocessingml/2006/main" xmlns:w14="http://schemas.microsoft.com/office/word/2010/wordml" xmlns:w15="http://schemas.microsoft.com/office/word/2012/wordml" xmlns:w16se="http://schemas.microsoft.com/office/word/2015/wordml/symex" mc:Ignorable="w14 w15 w16se">
   <w:docDefaults>
     <w:rPrDefault>
       <w:rPr>
@@ -1533,7 +2075,7 @@
       </w:pPr>
     </w:pPrDefault>
   </w:docDefaults>
-  <w:latentStyles w:defLockedState="0" w:defUIPriority="99" w:defSemiHidden="0" w:defUnhideWhenUsed="0" w:defQFormat="0" w:count="371">
+  <w:latentStyles w:defLockedState="0" w:defUIPriority="99" w:defSemiHidden="0" w:defUnhideWhenUsed="0" w:defQFormat="0" w:count="373">
     <w:lsdException w:name="Normal" w:uiPriority="0" w:qFormat="1"/>
     <w:lsdException w:name="heading 1" w:uiPriority="9" w:qFormat="1"/>
     <w:lsdException w:name="heading 2" w:semiHidden="1" w:uiPriority="9" w:unhideWhenUsed="1" w:qFormat="1"/>
@@ -1639,7 +2181,6 @@
     <w:lsdException w:name="HTML Sample" w:semiHidden="1" w:unhideWhenUsed="1"/>
     <w:lsdException w:name="HTML Typewriter" w:semiHidden="1" w:unhideWhenUsed="1"/>
     <w:lsdException w:name="HTML Variable" w:semiHidden="1" w:unhideWhenUsed="1"/>
-    <w:lsdException w:name="Normal Table" w:semiHidden="1" w:unhideWhenUsed="1"/>
     <w:lsdException w:name="annotation subject" w:semiHidden="1" w:unhideWhenUsed="1"/>
     <w:lsdException w:name="No List" w:semiHidden="1" w:unhideWhenUsed="1"/>
     <w:lsdException w:name="Outline List 1" w:semiHidden="1" w:unhideWhenUsed="1"/>
@@ -1685,11 +2226,9 @@
     <w:lsdException w:name="Table Subtle 1" w:semiHidden="1" w:unhideWhenUsed="1"/>
     <w:lsdException w:name="Table Subtle 2" w:semiHidden="1" w:unhideWhenUsed="1"/>
     <w:lsdException w:name="Table Web 1" w:semiHidden="1" w:unhideWhenUsed="1"/>
-    <w:lsdException w:name="Table Web 2" w:semiHidden="1" w:unhideWhenUsed="1"/>
     <w:lsdException w:name="Table Web 3" w:semiHidden="1" w:unhideWhenUsed="1"/>
     <w:lsdException w:name="Balloon Text" w:semiHidden="1" w:unhideWhenUsed="1"/>
     <w:lsdException w:name="Table Grid" w:uiPriority="39"/>
-    <w:lsdException w:name="Table Theme" w:semiHidden="1" w:unhideWhenUsed="1"/>
     <w:lsdException w:name="Placeholder Text" w:semiHidden="1"/>
     <w:lsdException w:name="No Spacing" w:uiPriority="1" w:qFormat="1"/>
     <w:lsdException w:name="Light Shading" w:uiPriority="60"/>
@@ -1905,6 +2444,8 @@
     <w:lsdException w:name="List Table 5 Dark Accent 6" w:uiPriority="50"/>
     <w:lsdException w:name="List Table 6 Colorful Accent 6" w:uiPriority="51"/>
     <w:lsdException w:name="List Table 7 Colorful Accent 6" w:uiPriority="52"/>
+    <w:lsdException w:name="Mention" w:semiHidden="1" w:unhideWhenUsed="1"/>
+    <w:lsdException w:name="Smart Hyperlink" w:semiHidden="1" w:unhideWhenUsed="1"/>
   </w:latentStyles>
   <w:style w:type="paragraph" w:default="1" w:styleId="Normal">
     <w:name w:val="Normal"/>

</xml_diff>

<commit_message>
Finished black box tests
</commit_message>
<xml_diff>
--- a/PackScheduler/project_docs/CSC216_L2_BBTP.docx
+++ b/PackScheduler/project_docs/CSC216_L2_BBTP.docx
@@ -1868,7 +1868,788 @@
               <w:widowControl w:val="0"/>
               <w:spacing w:line="240" w:lineRule="auto"/>
             </w:pPr>
+            <w:r>
+              <w:t xml:space="preserve">Test 10: Add student </w:t>
+            </w:r>
+            <w:proofErr w:type="gramStart"/>
+            <w:r>
+              <w:t xml:space="preserve">invalid  </w:t>
+            </w:r>
+            <w:r>
+              <w:lastRenderedPageBreak/>
+              <w:t>email</w:t>
+            </w:r>
+            <w:proofErr w:type="gramEnd"/>
+          </w:p>
+        </w:tc>
+        <w:tc>
+          <w:tcPr>
+            <w:tcW w:w="5280" w:type="dxa"/>
+            <w:tcMar>
+              <w:top w:w="100" w:type="dxa"/>
+              <w:left w:w="100" w:type="dxa"/>
+              <w:bottom w:w="100" w:type="dxa"/>
+              <w:right w:w="100" w:type="dxa"/>
+            </w:tcMar>
+          </w:tcPr>
+          <w:p>
+            <w:pPr>
+              <w:widowControl w:val="0"/>
+              <w:spacing w:line="240" w:lineRule="auto"/>
+            </w:pPr>
+            <w:r>
+              <w:lastRenderedPageBreak/>
+              <w:t>Preconditions: None</w:t>
+            </w:r>
+          </w:p>
+          <w:p>
+            <w:pPr>
+              <w:widowControl w:val="0"/>
+              <w:spacing w:line="240" w:lineRule="auto"/>
+            </w:pPr>
+          </w:p>
+          <w:p>
+            <w:pPr>
+              <w:widowControl w:val="0"/>
+              <w:spacing w:line="240" w:lineRule="auto"/>
+            </w:pPr>
+            <w:r>
+              <w:t xml:space="preserve">Run </w:t>
+            </w:r>
+            <w:proofErr w:type="spellStart"/>
+            <w:r>
+              <w:t>PackSchedulerGUI</w:t>
+            </w:r>
+            <w:proofErr w:type="spellEnd"/>
+            <w:r>
+              <w:t>.</w:t>
+            </w:r>
+          </w:p>
+          <w:p>
+            <w:pPr>
+              <w:widowControl w:val="0"/>
+              <w:spacing w:line="240" w:lineRule="auto"/>
+            </w:pPr>
+          </w:p>
+          <w:p>
+            <w:pPr>
+              <w:widowControl w:val="0"/>
+              <w:spacing w:line="240" w:lineRule="auto"/>
+            </w:pPr>
+            <w:r>
+              <w:lastRenderedPageBreak/>
+              <w:t xml:space="preserve">Fill in all fields with Nicholas, Board, </w:t>
+            </w:r>
+            <w:proofErr w:type="spellStart"/>
+            <w:r>
+              <w:t>ndboard</w:t>
+            </w:r>
+            <w:proofErr w:type="spellEnd"/>
+            <w:r>
+              <w:t>, ndboard.edu, password, password, 14</w:t>
+            </w:r>
+          </w:p>
+          <w:p>
+            <w:pPr>
+              <w:widowControl w:val="0"/>
+              <w:spacing w:line="240" w:lineRule="auto"/>
+            </w:pPr>
+          </w:p>
+          <w:p>
+            <w:pPr>
+              <w:widowControl w:val="0"/>
+              <w:spacing w:line="240" w:lineRule="auto"/>
+            </w:pPr>
+            <w:r>
+              <w:t>Click “Add Student”</w:t>
+            </w:r>
+          </w:p>
+          <w:p>
+            <w:pPr>
+              <w:widowControl w:val="0"/>
+              <w:spacing w:line="240" w:lineRule="auto"/>
+            </w:pPr>
+          </w:p>
+          <w:p>
+            <w:pPr>
+              <w:widowControl w:val="0"/>
+              <w:spacing w:line="240" w:lineRule="auto"/>
+            </w:pPr>
+            <w:r>
+              <w:rPr>
+                <w:i/>
+              </w:rPr>
+              <w:t>Check results</w:t>
+            </w:r>
+          </w:p>
+          <w:p>
+            <w:pPr>
+              <w:widowControl w:val="0"/>
+              <w:spacing w:line="240" w:lineRule="auto"/>
+            </w:pPr>
+          </w:p>
+        </w:tc>
+        <w:tc>
+          <w:tcPr>
+            <w:tcW w:w="3255" w:type="dxa"/>
+            <w:tcMar>
+              <w:top w:w="100" w:type="dxa"/>
+              <w:left w:w="100" w:type="dxa"/>
+              <w:bottom w:w="100" w:type="dxa"/>
+              <w:right w:w="100" w:type="dxa"/>
+            </w:tcMar>
+          </w:tcPr>
+          <w:p>
+            <w:pPr>
+              <w:widowControl w:val="0"/>
+              <w:spacing w:line="240" w:lineRule="auto"/>
+            </w:pPr>
+            <w:r>
+              <w:lastRenderedPageBreak/>
+              <w:t>Error message saying “Invalid email”</w:t>
+            </w:r>
+          </w:p>
+        </w:tc>
+        <w:tc>
+          <w:tcPr>
+            <w:tcW w:w="3240" w:type="dxa"/>
+            <w:tcMar>
+              <w:top w:w="100" w:type="dxa"/>
+              <w:left w:w="100" w:type="dxa"/>
+              <w:bottom w:w="100" w:type="dxa"/>
+              <w:right w:w="100" w:type="dxa"/>
+            </w:tcMar>
+          </w:tcPr>
+          <w:p>
+            <w:pPr>
+              <w:widowControl w:val="0"/>
+              <w:spacing w:line="240" w:lineRule="auto"/>
+            </w:pPr>
+            <w:r>
+              <w:t>Error message saying “Invalid email”</w:t>
+            </w:r>
+          </w:p>
+        </w:tc>
+      </w:tr>
+      <w:tr>
+        <w:tc>
+          <w:tcPr>
+            <w:tcW w:w="1185" w:type="dxa"/>
+            <w:tcMar>
+              <w:top w:w="100" w:type="dxa"/>
+              <w:left w:w="100" w:type="dxa"/>
+              <w:bottom w:w="100" w:type="dxa"/>
+              <w:right w:w="100" w:type="dxa"/>
+            </w:tcMar>
+          </w:tcPr>
+          <w:p>
+            <w:pPr>
+              <w:widowControl w:val="0"/>
+              <w:spacing w:line="240" w:lineRule="auto"/>
+            </w:pPr>
+            <w:r>
+              <w:t xml:space="preserve">Test 11: Add student </w:t>
+            </w:r>
+            <w:proofErr w:type="gramStart"/>
+            <w:r>
+              <w:t>invalid  credits</w:t>
+            </w:r>
+            <w:proofErr w:type="gramEnd"/>
+          </w:p>
+        </w:tc>
+        <w:tc>
+          <w:tcPr>
+            <w:tcW w:w="5280" w:type="dxa"/>
+            <w:tcMar>
+              <w:top w:w="100" w:type="dxa"/>
+              <w:left w:w="100" w:type="dxa"/>
+              <w:bottom w:w="100" w:type="dxa"/>
+              <w:right w:w="100" w:type="dxa"/>
+            </w:tcMar>
+          </w:tcPr>
+          <w:p>
+            <w:pPr>
+              <w:widowControl w:val="0"/>
+              <w:spacing w:line="240" w:lineRule="auto"/>
+            </w:pPr>
+            <w:r>
+              <w:t>Preconditions: None</w:t>
+            </w:r>
+          </w:p>
+          <w:p>
+            <w:pPr>
+              <w:widowControl w:val="0"/>
+              <w:spacing w:line="240" w:lineRule="auto"/>
+            </w:pPr>
+          </w:p>
+          <w:p>
+            <w:pPr>
+              <w:widowControl w:val="0"/>
+              <w:spacing w:line="240" w:lineRule="auto"/>
+            </w:pPr>
+            <w:r>
+              <w:t xml:space="preserve">Run </w:t>
+            </w:r>
+            <w:proofErr w:type="spellStart"/>
+            <w:r>
+              <w:t>PackSchedulerGUI</w:t>
+            </w:r>
+            <w:proofErr w:type="spellEnd"/>
+            <w:r>
+              <w:t>.</w:t>
+            </w:r>
+          </w:p>
+          <w:p>
+            <w:pPr>
+              <w:widowControl w:val="0"/>
+              <w:spacing w:line="240" w:lineRule="auto"/>
+            </w:pPr>
+          </w:p>
+          <w:p>
+            <w:pPr>
+              <w:widowControl w:val="0"/>
+              <w:spacing w:line="240" w:lineRule="auto"/>
+            </w:pPr>
+            <w:r>
+              <w:t xml:space="preserve">Fill in all fields with Nicholas, Board, </w:t>
+            </w:r>
+            <w:proofErr w:type="spellStart"/>
+            <w:r>
+              <w:t>ndboard</w:t>
+            </w:r>
+            <w:proofErr w:type="spellEnd"/>
+            <w:r>
+              <w:t>, ndboard</w:t>
+            </w:r>
+            <w:r>
+              <w:t>@ncsu.edu, password, password, 2</w:t>
+            </w:r>
+          </w:p>
+          <w:p>
+            <w:pPr>
+              <w:widowControl w:val="0"/>
+              <w:spacing w:line="240" w:lineRule="auto"/>
+            </w:pPr>
+          </w:p>
+          <w:p>
+            <w:pPr>
+              <w:widowControl w:val="0"/>
+              <w:spacing w:line="240" w:lineRule="auto"/>
+            </w:pPr>
+            <w:r>
+              <w:t>Click “Add Student”</w:t>
+            </w:r>
+          </w:p>
+          <w:p>
+            <w:pPr>
+              <w:widowControl w:val="0"/>
+              <w:spacing w:line="240" w:lineRule="auto"/>
+            </w:pPr>
+          </w:p>
+          <w:p>
+            <w:pPr>
+              <w:widowControl w:val="0"/>
+              <w:spacing w:line="240" w:lineRule="auto"/>
+            </w:pPr>
+            <w:r>
+              <w:rPr>
+                <w:i/>
+              </w:rPr>
+              <w:t>Check results</w:t>
+            </w:r>
+          </w:p>
+          <w:p>
+            <w:pPr>
+              <w:widowControl w:val="0"/>
+              <w:spacing w:line="240" w:lineRule="auto"/>
+            </w:pPr>
+          </w:p>
+        </w:tc>
+        <w:tc>
+          <w:tcPr>
+            <w:tcW w:w="3255" w:type="dxa"/>
+            <w:tcMar>
+              <w:top w:w="100" w:type="dxa"/>
+              <w:left w:w="100" w:type="dxa"/>
+              <w:bottom w:w="100" w:type="dxa"/>
+              <w:right w:w="100" w:type="dxa"/>
+            </w:tcMar>
+          </w:tcPr>
+          <w:p>
+            <w:pPr>
+              <w:widowControl w:val="0"/>
+              <w:spacing w:line="240" w:lineRule="auto"/>
+            </w:pPr>
+            <w:r>
+              <w:t>Error message saying “</w:t>
+            </w:r>
+            <w:r>
+              <w:t>Invalid max credits</w:t>
+            </w:r>
+            <w:r>
+              <w:t>”</w:t>
+            </w:r>
+          </w:p>
+        </w:tc>
+        <w:tc>
+          <w:tcPr>
+            <w:tcW w:w="3240" w:type="dxa"/>
+            <w:tcMar>
+              <w:top w:w="100" w:type="dxa"/>
+              <w:left w:w="100" w:type="dxa"/>
+              <w:bottom w:w="100" w:type="dxa"/>
+              <w:right w:w="100" w:type="dxa"/>
+            </w:tcMar>
+          </w:tcPr>
+          <w:p>
+            <w:pPr>
+              <w:widowControl w:val="0"/>
+              <w:spacing w:line="240" w:lineRule="auto"/>
+            </w:pPr>
+            <w:r>
+              <w:t>Error message saying “Invalid max credits”</w:t>
+            </w:r>
+          </w:p>
+        </w:tc>
+      </w:tr>
+      <w:tr>
+        <w:tc>
+          <w:tcPr>
+            <w:tcW w:w="1185" w:type="dxa"/>
+            <w:tcMar>
+              <w:top w:w="100" w:type="dxa"/>
+              <w:left w:w="100" w:type="dxa"/>
+              <w:bottom w:w="100" w:type="dxa"/>
+              <w:right w:w="100" w:type="dxa"/>
+            </w:tcMar>
+          </w:tcPr>
+          <w:p>
+            <w:pPr>
+              <w:widowControl w:val="0"/>
+              <w:spacing w:line="240" w:lineRule="auto"/>
+            </w:pPr>
+            <w:r>
+              <w:t>Test 12: Add student invalid last name</w:t>
+            </w:r>
+          </w:p>
+        </w:tc>
+        <w:tc>
+          <w:tcPr>
+            <w:tcW w:w="5280" w:type="dxa"/>
+            <w:tcMar>
+              <w:top w:w="100" w:type="dxa"/>
+              <w:left w:w="100" w:type="dxa"/>
+              <w:bottom w:w="100" w:type="dxa"/>
+              <w:right w:w="100" w:type="dxa"/>
+            </w:tcMar>
+          </w:tcPr>
+          <w:p>
+            <w:pPr>
+              <w:widowControl w:val="0"/>
+              <w:spacing w:line="240" w:lineRule="auto"/>
+            </w:pPr>
+            <w:r>
+              <w:softHyphen/>
+              <w:t xml:space="preserve"> Run </w:t>
+            </w:r>
+            <w:proofErr w:type="spellStart"/>
+            <w:r>
+              <w:t>PackSchedulerGUI</w:t>
+            </w:r>
+            <w:proofErr w:type="spellEnd"/>
+            <w:r>
+              <w:t>.</w:t>
+            </w:r>
+          </w:p>
+          <w:p>
+            <w:pPr>
+              <w:widowControl w:val="0"/>
+              <w:spacing w:line="240" w:lineRule="auto"/>
+            </w:pPr>
+          </w:p>
+          <w:p>
+            <w:pPr>
+              <w:widowControl w:val="0"/>
+              <w:spacing w:line="240" w:lineRule="auto"/>
+            </w:pPr>
+            <w:r>
+              <w:t>Fill first name field with Nicholas.  Leave field for last</w:t>
+            </w:r>
+            <w:r>
+              <w:t xml:space="preserve"> name empty.  </w:t>
+            </w:r>
+            <w:r>
+              <w:t xml:space="preserve">Fill in rest of the fields with </w:t>
+            </w:r>
+            <w:proofErr w:type="spellStart"/>
+            <w:r>
+              <w:t>ndboard</w:t>
+            </w:r>
+            <w:proofErr w:type="spellEnd"/>
+            <w:r>
+              <w:t xml:space="preserve">, </w:t>
+            </w:r>
+            <w:hyperlink r:id="rId10" w:history="1">
+              <w:r>
+                <w:rPr>
+                  <w:rStyle w:val="Hyperlink"/>
+                </w:rPr>
+                <w:t>ndboard@ncsu.edu</w:t>
+              </w:r>
+            </w:hyperlink>
+            <w:r>
+              <w:t>, password, password, 14</w:t>
+            </w:r>
+          </w:p>
+        </w:tc>
+        <w:tc>
+          <w:tcPr>
+            <w:tcW w:w="3255" w:type="dxa"/>
+            <w:tcMar>
+              <w:top w:w="100" w:type="dxa"/>
+              <w:left w:w="100" w:type="dxa"/>
+              <w:bottom w:w="100" w:type="dxa"/>
+              <w:right w:w="100" w:type="dxa"/>
+            </w:tcMar>
+          </w:tcPr>
+          <w:p>
+            <w:pPr>
+              <w:widowControl w:val="0"/>
+              <w:spacing w:line="240" w:lineRule="auto"/>
+            </w:pPr>
+            <w:r>
+              <w:t xml:space="preserve">Error message saying “Invalid </w:t>
+            </w:r>
+            <w:r>
+              <w:t>last name”</w:t>
+            </w:r>
+          </w:p>
+        </w:tc>
+        <w:tc>
+          <w:tcPr>
+            <w:tcW w:w="3240" w:type="dxa"/>
+            <w:tcMar>
+              <w:top w:w="100" w:type="dxa"/>
+              <w:left w:w="100" w:type="dxa"/>
+              <w:bottom w:w="100" w:type="dxa"/>
+              <w:right w:w="100" w:type="dxa"/>
+            </w:tcMar>
+          </w:tcPr>
+          <w:p>
+            <w:pPr>
+              <w:widowControl w:val="0"/>
+              <w:spacing w:line="240" w:lineRule="auto"/>
+            </w:pPr>
+            <w:r>
+              <w:t>Error message saying “Invalid last name”</w:t>
+            </w:r>
+          </w:p>
+        </w:tc>
+      </w:tr>
+      <w:tr>
+        <w:tc>
+          <w:tcPr>
+            <w:tcW w:w="1185" w:type="dxa"/>
+            <w:tcMar>
+              <w:top w:w="100" w:type="dxa"/>
+              <w:left w:w="100" w:type="dxa"/>
+              <w:bottom w:w="100" w:type="dxa"/>
+              <w:right w:w="100" w:type="dxa"/>
+            </w:tcMar>
+          </w:tcPr>
+          <w:p>
+            <w:pPr>
+              <w:widowControl w:val="0"/>
+              <w:spacing w:line="240" w:lineRule="auto"/>
+            </w:pPr>
+            <w:r>
+              <w:t>Test 13: Add student invalid ID</w:t>
+            </w:r>
+          </w:p>
+        </w:tc>
+        <w:tc>
+          <w:tcPr>
+            <w:tcW w:w="5280" w:type="dxa"/>
+            <w:tcMar>
+              <w:top w:w="100" w:type="dxa"/>
+              <w:left w:w="100" w:type="dxa"/>
+              <w:bottom w:w="100" w:type="dxa"/>
+              <w:right w:w="100" w:type="dxa"/>
+            </w:tcMar>
+          </w:tcPr>
+          <w:p>
+            <w:pPr>
+              <w:widowControl w:val="0"/>
+              <w:spacing w:line="240" w:lineRule="auto"/>
+            </w:pPr>
+            <w:r>
+              <w:softHyphen/>
+              <w:t xml:space="preserve"> Run </w:t>
+            </w:r>
+            <w:proofErr w:type="spellStart"/>
+            <w:r>
+              <w:t>PackSchedulerGUI</w:t>
+            </w:r>
+            <w:proofErr w:type="spellEnd"/>
+            <w:r>
+              <w:t>.</w:t>
+            </w:r>
+          </w:p>
+          <w:p>
+            <w:pPr>
+              <w:widowControl w:val="0"/>
+              <w:spacing w:line="240" w:lineRule="auto"/>
+            </w:pPr>
+          </w:p>
+          <w:p>
+            <w:pPr>
+              <w:widowControl w:val="0"/>
+              <w:spacing w:line="240" w:lineRule="auto"/>
+            </w:pPr>
+            <w:r>
+              <w:t xml:space="preserve">Fill </w:t>
+            </w:r>
+            <w:r>
+              <w:t xml:space="preserve">fields with Nicholas, Board.  Leave id empty.  Fill in rest of fields with </w:t>
+            </w:r>
+            <w:hyperlink r:id="rId11" w:history="1">
+              <w:r>
+                <w:rPr>
+                  <w:rStyle w:val="Hyperlink"/>
+                </w:rPr>
+                <w:t>ndboard@ncsu.edu</w:t>
+              </w:r>
+            </w:hyperlink>
+            <w:r>
+              <w:t>, password, password, 14</w:t>
+            </w:r>
+          </w:p>
+        </w:tc>
+        <w:tc>
+          <w:tcPr>
+            <w:tcW w:w="3255" w:type="dxa"/>
+            <w:tcMar>
+              <w:top w:w="100" w:type="dxa"/>
+              <w:left w:w="100" w:type="dxa"/>
+              <w:bottom w:w="100" w:type="dxa"/>
+              <w:right w:w="100" w:type="dxa"/>
+            </w:tcMar>
+          </w:tcPr>
+          <w:p>
+            <w:pPr>
+              <w:widowControl w:val="0"/>
+              <w:spacing w:line="240" w:lineRule="auto"/>
+            </w:pPr>
+            <w:r>
+              <w:t xml:space="preserve">Error message saying “Invalid </w:t>
+            </w:r>
+            <w:r>
+              <w:t>id</w:t>
+            </w:r>
+            <w:r>
+              <w:t>”</w:t>
+            </w:r>
+          </w:p>
+        </w:tc>
+        <w:tc>
+          <w:tcPr>
+            <w:tcW w:w="3240" w:type="dxa"/>
+            <w:tcMar>
+              <w:top w:w="100" w:type="dxa"/>
+              <w:left w:w="100" w:type="dxa"/>
+              <w:bottom w:w="100" w:type="dxa"/>
+              <w:right w:w="100" w:type="dxa"/>
+            </w:tcMar>
+          </w:tcPr>
+          <w:p>
+            <w:pPr>
+              <w:widowControl w:val="0"/>
+              <w:spacing w:line="240" w:lineRule="auto"/>
+            </w:pPr>
+            <w:r>
+              <w:t>Error message saying “Invalid id”</w:t>
+            </w:r>
+          </w:p>
+        </w:tc>
+      </w:tr>
+      <w:tr>
+        <w:tc>
+          <w:tcPr>
+            <w:tcW w:w="1185" w:type="dxa"/>
+            <w:tcMar>
+              <w:top w:w="100" w:type="dxa"/>
+              <w:left w:w="100" w:type="dxa"/>
+              <w:bottom w:w="100" w:type="dxa"/>
+              <w:right w:w="100" w:type="dxa"/>
+            </w:tcMar>
+          </w:tcPr>
+          <w:p>
+            <w:pPr>
+              <w:widowControl w:val="0"/>
+              <w:spacing w:line="240" w:lineRule="auto"/>
+            </w:pPr>
+            <w:r>
+              <w:t>Test 14:</w:t>
+            </w:r>
+          </w:p>
+          <w:p>
+            <w:pPr>
+              <w:widowControl w:val="0"/>
+              <w:spacing w:line="240" w:lineRule="auto"/>
+            </w:pPr>
+            <w:r>
+              <w:t xml:space="preserve">Add student </w:t>
+            </w:r>
+            <w:r>
+              <w:lastRenderedPageBreak/>
+              <w:t>invalid password</w:t>
+            </w:r>
+          </w:p>
+        </w:tc>
+        <w:tc>
+          <w:tcPr>
+            <w:tcW w:w="5280" w:type="dxa"/>
+            <w:tcMar>
+              <w:top w:w="100" w:type="dxa"/>
+              <w:left w:w="100" w:type="dxa"/>
+              <w:bottom w:w="100" w:type="dxa"/>
+              <w:right w:w="100" w:type="dxa"/>
+            </w:tcMar>
+          </w:tcPr>
+          <w:p>
+            <w:pPr>
+              <w:widowControl w:val="0"/>
+              <w:spacing w:line="240" w:lineRule="auto"/>
+            </w:pPr>
+            <w:r>
+              <w:lastRenderedPageBreak/>
+              <w:t xml:space="preserve">Run </w:t>
+            </w:r>
+            <w:proofErr w:type="spellStart"/>
+            <w:r>
+              <w:t>PackSchedulerGUI</w:t>
+            </w:r>
+            <w:proofErr w:type="spellEnd"/>
+            <w:r>
+              <w:t>.</w:t>
+            </w:r>
+          </w:p>
+          <w:p>
+            <w:pPr>
+              <w:widowControl w:val="0"/>
+              <w:spacing w:line="240" w:lineRule="auto"/>
+            </w:pPr>
+          </w:p>
+          <w:p>
+            <w:pPr>
+              <w:widowControl w:val="0"/>
+              <w:spacing w:line="240" w:lineRule="auto"/>
+            </w:pPr>
+            <w:r>
+              <w:t xml:space="preserve">Fill in fields with Nicholas, Board, </w:t>
+            </w:r>
+            <w:proofErr w:type="spellStart"/>
+            <w:r>
+              <w:t>ndboard</w:t>
+            </w:r>
+            <w:proofErr w:type="spellEnd"/>
+            <w:r>
+              <w:t xml:space="preserve">, </w:t>
+            </w:r>
+            <w:hyperlink r:id="rId12" w:history="1">
+              <w:r>
+                <w:rPr>
+                  <w:rStyle w:val="Hyperlink"/>
+                </w:rPr>
+                <w:t>ndboard@ncsu.edu</w:t>
+              </w:r>
+            </w:hyperlink>
+            <w:r>
+              <w:t>.  Leave password fields empty.  Fill in max credits with 14.</w:t>
+            </w:r>
+          </w:p>
+        </w:tc>
+        <w:tc>
+          <w:tcPr>
+            <w:tcW w:w="3255" w:type="dxa"/>
+            <w:tcMar>
+              <w:top w:w="100" w:type="dxa"/>
+              <w:left w:w="100" w:type="dxa"/>
+              <w:bottom w:w="100" w:type="dxa"/>
+              <w:right w:w="100" w:type="dxa"/>
+            </w:tcMar>
+          </w:tcPr>
+          <w:p>
+            <w:pPr>
+              <w:widowControl w:val="0"/>
+              <w:spacing w:line="240" w:lineRule="auto"/>
+            </w:pPr>
+            <w:r>
+              <w:lastRenderedPageBreak/>
+              <w:t xml:space="preserve">Error message saying “Invalid </w:t>
+            </w:r>
+            <w:r>
+              <w:t>password</w:t>
+            </w:r>
+            <w:r>
+              <w:t>”</w:t>
+            </w:r>
+          </w:p>
+        </w:tc>
+        <w:tc>
+          <w:tcPr>
+            <w:tcW w:w="3240" w:type="dxa"/>
+            <w:tcMar>
+              <w:top w:w="100" w:type="dxa"/>
+              <w:left w:w="100" w:type="dxa"/>
+              <w:bottom w:w="100" w:type="dxa"/>
+              <w:right w:w="100" w:type="dxa"/>
+            </w:tcMar>
+          </w:tcPr>
+          <w:p>
+            <w:pPr>
+              <w:widowControl w:val="0"/>
+              <w:spacing w:line="240" w:lineRule="auto"/>
+            </w:pPr>
+            <w:r>
+              <w:t xml:space="preserve">Error message saying “Invalid </w:t>
+            </w:r>
             <w:bookmarkStart w:id="2" w:name="_GoBack"/>
+            <w:bookmarkEnd w:id="2"/>
+            <w:r>
+              <w:t>password”</w:t>
+            </w:r>
+          </w:p>
+        </w:tc>
+      </w:tr>
+      <w:tr>
+        <w:tc>
+          <w:tcPr>
+            <w:tcW w:w="1185" w:type="dxa"/>
+            <w:tcMar>
+              <w:top w:w="100" w:type="dxa"/>
+              <w:left w:w="100" w:type="dxa"/>
+              <w:bottom w:w="100" w:type="dxa"/>
+              <w:right w:w="100" w:type="dxa"/>
+            </w:tcMar>
+          </w:tcPr>
+          <w:p>
+            <w:pPr>
+              <w:widowControl w:val="0"/>
+              <w:spacing w:line="240" w:lineRule="auto"/>
+            </w:pPr>
+            <w:r>
+              <w:t>Test 15:</w:t>
+            </w:r>
+          </w:p>
+          <w:p>
+            <w:pPr>
+              <w:widowControl w:val="0"/>
+              <w:spacing w:line="240" w:lineRule="auto"/>
+            </w:pPr>
+            <w:r>
+              <w:t>Reset with New Student Directory</w:t>
+            </w:r>
           </w:p>
         </w:tc>
         <w:tc>
@@ -1886,6 +2667,48 @@
               <w:widowControl w:val="0"/>
               <w:spacing w:line="240" w:lineRule="auto"/>
             </w:pPr>
+            <w:r>
+              <w:t>Preconditions: Test 4</w:t>
+            </w:r>
+          </w:p>
+          <w:p>
+            <w:pPr>
+              <w:widowControl w:val="0"/>
+              <w:spacing w:line="240" w:lineRule="auto"/>
+            </w:pPr>
+          </w:p>
+          <w:p>
+            <w:pPr>
+              <w:widowControl w:val="0"/>
+              <w:spacing w:line="240" w:lineRule="auto"/>
+            </w:pPr>
+            <w:r>
+              <w:t>Click “New Student Directory”</w:t>
+            </w:r>
+          </w:p>
+          <w:p>
+            <w:pPr>
+              <w:widowControl w:val="0"/>
+              <w:spacing w:line="240" w:lineRule="auto"/>
+            </w:pPr>
+          </w:p>
+          <w:p>
+            <w:pPr>
+              <w:widowControl w:val="0"/>
+              <w:spacing w:line="240" w:lineRule="auto"/>
+            </w:pPr>
+            <w:r>
+              <w:rPr>
+                <w:i/>
+              </w:rPr>
+              <w:t>Check results</w:t>
+            </w:r>
+          </w:p>
+          <w:p>
+            <w:pPr>
+              <w:widowControl w:val="0"/>
+              <w:spacing w:line="240" w:lineRule="auto"/>
+            </w:pPr>
           </w:p>
         </w:tc>
         <w:tc>
@@ -1903,6 +2726,9 @@
               <w:widowControl w:val="0"/>
               <w:spacing w:line="240" w:lineRule="auto"/>
             </w:pPr>
+            <w:r>
+              <w:t>The Student Directory box is empty</w:t>
+            </w:r>
           </w:p>
         </w:tc>
         <w:tc>
@@ -1920,10 +2746,12 @@
               <w:widowControl w:val="0"/>
               <w:spacing w:line="240" w:lineRule="auto"/>
             </w:pPr>
+            <w:r>
+              <w:t>The Student Directory box is empty</w:t>
+            </w:r>
           </w:p>
         </w:tc>
       </w:tr>
-      <w:bookmarkEnd w:id="2"/>
     </w:tbl>
     <w:p/>
     <w:sectPr>

</xml_diff>